<commit_message>
(C)    revision 2 of Engineering Document Types.pdf
</commit_message>
<xml_diff>
--- a/Doc Template/Suppl/Suppl - Document Types Doc/Engineering Document Types.docx
+++ b/Doc Template/Suppl/Suppl - Document Types Doc/Engineering Document Types.docx
@@ -1,6 +1,6 @@
 
 <file path=word/document.xml><?xml version="1.0" encoding="utf-8"?>
-<w:document xmlns:wpc="http://schemas.microsoft.com/office/word/2010/wordprocessingCanvas" xmlns:cx="http://schemas.microsoft.com/office/drawing/2014/chartex" xmlns:cx1="http://schemas.microsoft.com/office/drawing/2015/9/8/chartex" xmlns:cx2="http://schemas.microsoft.com/office/drawing/2015/10/21/chartex" xmlns:mc="http://schemas.openxmlformats.org/markup-compatibility/2006" xmlns:o="urn:schemas-microsoft-com:office:office" xmlns:r="http://schemas.openxmlformats.org/officeDocument/2006/relationships" xmlns:m="http://schemas.openxmlformats.org/officeDocument/2006/math" xmlns:v="urn:schemas-microsoft-com:vml" xmlns:wp14="http://schemas.microsoft.com/office/word/2010/wordprocessingDrawing" xmlns:wp="http://schemas.openxmlformats.org/drawingml/2006/wordprocessingDrawing" xmlns:w10="urn:schemas-microsoft-com:office:word" xmlns:w="http://schemas.openxmlformats.org/wordprocessingml/2006/main" xmlns:w14="http://schemas.microsoft.com/office/word/2010/wordml" xmlns:w15="http://schemas.microsoft.com/office/word/2012/wordml" xmlns:w16se="http://schemas.microsoft.com/office/word/2015/wordml/symex" xmlns:wpg="http://schemas.microsoft.com/office/word/2010/wordprocessingGroup" xmlns:wpi="http://schemas.microsoft.com/office/word/2010/wordprocessingInk" xmlns:wne="http://schemas.microsoft.com/office/word/2006/wordml" xmlns:wps="http://schemas.microsoft.com/office/word/2010/wordprocessingShape" mc:Ignorable="w14 w15 w16se wp14">
+<w:document xmlns:wpc="http://schemas.microsoft.com/office/word/2010/wordprocessingCanvas" xmlns:cx="http://schemas.microsoft.com/office/drawing/2014/chartex" xmlns:cx1="http://schemas.microsoft.com/office/drawing/2015/9/8/chartex" xmlns:cx2="http://schemas.microsoft.com/office/drawing/2015/10/21/chartex" xmlns:cx3="http://schemas.microsoft.com/office/drawing/2016/5/9/chartex" xmlns:cx4="http://schemas.microsoft.com/office/drawing/2016/5/10/chartex" xmlns:cx5="http://schemas.microsoft.com/office/drawing/2016/5/11/chartex" xmlns:mc="http://schemas.openxmlformats.org/markup-compatibility/2006" xmlns:o="urn:schemas-microsoft-com:office:office" xmlns:r="http://schemas.openxmlformats.org/officeDocument/2006/relationships" xmlns:m="http://schemas.openxmlformats.org/officeDocument/2006/math" xmlns:v="urn:schemas-microsoft-com:vml" xmlns:wp14="http://schemas.microsoft.com/office/word/2010/wordprocessingDrawing" xmlns:wp="http://schemas.openxmlformats.org/drawingml/2006/wordprocessingDrawing" xmlns:w10="urn:schemas-microsoft-com:office:word" xmlns:w="http://schemas.openxmlformats.org/wordprocessingml/2006/main" xmlns:w14="http://schemas.microsoft.com/office/word/2010/wordml" xmlns:w15="http://schemas.microsoft.com/office/word/2012/wordml" xmlns:w16se="http://schemas.microsoft.com/office/word/2015/wordml/symex" xmlns:wpg="http://schemas.microsoft.com/office/word/2010/wordprocessingGroup" xmlns:wpi="http://schemas.microsoft.com/office/word/2010/wordprocessingInk" xmlns:wne="http://schemas.microsoft.com/office/word/2006/wordml" xmlns:wps="http://schemas.microsoft.com/office/word/2010/wordprocessingShape" mc:Ignorable="w14 w15 w16se wp14">
   <w:body>
     <w:p>
       <w:pPr>
@@ -11,6 +11,9 @@
       </w:r>
     </w:p>
     <w:p>
+      <w:pPr>
+        <w:jc w:val="both"/>
+      </w:pPr>
       <w:r>
         <w:t xml:space="preserve">The following document types are identified </w:t>
       </w:r>
@@ -24,7 +27,7 @@
         <w:t xml:space="preserve">use in </w:t>
       </w:r>
       <w:r>
-        <w:t>Vioteq engineering work. The following acronyms w</w:t>
+        <w:t>engineering work. The following acronyms w</w:t>
       </w:r>
       <w:r>
         <w:t>ill be used for these documents and they will</w:t>
@@ -43,8 +46,11 @@
       </w:r>
     </w:p>
     <w:p>
-      <w:r>
-        <w:t xml:space="preserve">All Vioteq documents </w:t>
+      <w:pPr>
+        <w:jc w:val="both"/>
+      </w:pPr>
+      <w:r>
+        <w:t xml:space="preserve">All documents </w:t>
       </w:r>
       <w:r>
         <w:rPr>
@@ -59,7 +65,13 @@
         <w:t>d</w:t>
       </w:r>
       <w:r>
-        <w:t>. E.G. “Vioteq Confidential”, “Customer ABC Internal”</w:t>
+        <w:t>. E.G. “</w:t>
+      </w:r>
+      <w:r>
+        <w:t>Misc. Company</w:t>
+      </w:r>
+      <w:r>
+        <w:t xml:space="preserve"> Confidential”, “Customer ABC Internal”</w:t>
       </w:r>
       <w:r>
         <w:t>, etc.</w:t>
@@ -67,12 +79,11 @@
       <w:r>
         <w:t xml:space="preserve"> This document for example has no restrictions visible and is thus assumed available for public distribution if needed.</w:t>
       </w:r>
-      <w:bookmarkStart w:id="0" w:name="_GoBack"/>
-      <w:bookmarkEnd w:id="0"/>
     </w:p>
     <w:p>
       <w:pPr>
         <w:spacing w:after="240"/>
+        <w:jc w:val="both"/>
       </w:pPr>
       <w:r>
         <w:t>The listing</w:t>
@@ -87,6 +98,7 @@
     <w:p>
       <w:pPr>
         <w:keepNext/>
+        <w:spacing w:line="240" w:lineRule="auto"/>
       </w:pPr>
       <w:r>
         <w:rPr>
@@ -191,6 +203,7 @@
     <w:p>
       <w:pPr>
         <w:pStyle w:val="Heading2"/>
+        <w:jc w:val="both"/>
       </w:pPr>
       <w:r>
         <w:t>Pro</w:t>
@@ -209,6 +222,9 @@
       </w:r>
     </w:p>
     <w:p>
+      <w:pPr>
+        <w:jc w:val="both"/>
+      </w:pPr>
       <w:r>
         <w:t xml:space="preserve">This is the document which describes an idea, in </w:t>
       </w:r>
@@ -226,16 +242,23 @@
       </w:r>
     </w:p>
     <w:p>
+      <w:pPr>
+        <w:jc w:val="both"/>
+      </w:pPr>
       <w:r>
         <w:t>This document covers the concept, the prototype identification and sometimes the market, need and customer.</w:t>
       </w:r>
       <w:r>
         <w:t xml:space="preserve"> Miscellaneous topics may be included if identified as contributing value, E.G. testing or requirements.</w:t>
       </w:r>
+      <w:r>
+        <w:t xml:space="preserve"> This document can be led by a Problem Statement Document (PRS), then a Design Prompt Document (DPR) if needed.</w:t>
+      </w:r>
     </w:p>
     <w:p>
       <w:pPr>
         <w:pStyle w:val="Heading2"/>
+        <w:jc w:val="both"/>
       </w:pPr>
       <w:r>
         <w:t xml:space="preserve">Internal Description Document </w:t>
@@ -248,6 +271,9 @@
       </w:r>
     </w:p>
     <w:p>
+      <w:pPr>
+        <w:jc w:val="both"/>
+      </w:pPr>
       <w:r>
         <w:t xml:space="preserve">A document used to define, explain or clarify any component of a product, technology or process which </w:t>
       </w:r>
@@ -285,6 +311,7 @@
     <w:p>
       <w:pPr>
         <w:pStyle w:val="Heading2"/>
+        <w:jc w:val="both"/>
         <w:rPr>
           <w:b/>
         </w:rPr>
@@ -300,6 +327,9 @@
       </w:r>
     </w:p>
     <w:p>
+      <w:pPr>
+        <w:jc w:val="both"/>
+      </w:pPr>
       <w:r>
         <w:t>A document which defines what the product must do, in quantitative requirement. The PRD avoids description of how this is done, leaving that to the PDD</w:t>
       </w:r>
@@ -316,6 +346,7 @@
     <w:p>
       <w:pPr>
         <w:pStyle w:val="Heading2"/>
+        <w:jc w:val="both"/>
       </w:pPr>
       <w:r>
         <w:t xml:space="preserve">Product Description Document </w:t>
@@ -328,6 +359,9 @@
       </w:r>
     </w:p>
     <w:p>
+      <w:pPr>
+        <w:jc w:val="both"/>
+      </w:pPr>
       <w:r>
         <w:t>A document which describes what was actually built, typically in short form with a target</w:t>
       </w:r>
@@ -356,6 +390,7 @@
     <w:p>
       <w:pPr>
         <w:pStyle w:val="Heading2"/>
+        <w:jc w:val="both"/>
         <w:rPr>
           <w:b/>
         </w:rPr>
@@ -371,6 +406,9 @@
       </w:r>
     </w:p>
     <w:p>
+      <w:pPr>
+        <w:jc w:val="both"/>
+      </w:pPr>
       <w:r>
         <w:t xml:space="preserve">The culmination document for the product, intended specifically for the end user to provide assistance in use and troubleshooting or planning. </w:t>
       </w:r>
@@ -404,6 +442,8 @@
       <w:r>
         <w:t>s (e.g. installation or repair).</w:t>
       </w:r>
+      <w:bookmarkStart w:id="0" w:name="_GoBack"/>
+      <w:bookmarkEnd w:id="0"/>
     </w:p>
     <w:sectPr>
       <w:footerReference w:type="default" r:id="rId7"/>
@@ -417,7 +457,7 @@
 </file>
 
 <file path=word/endnotes.xml><?xml version="1.0" encoding="utf-8"?>
-<w:endnotes xmlns:wpc="http://schemas.microsoft.com/office/word/2010/wordprocessingCanvas" xmlns:cx="http://schemas.microsoft.com/office/drawing/2014/chartex" xmlns:cx1="http://schemas.microsoft.com/office/drawing/2015/9/8/chartex" xmlns:cx2="http://schemas.microsoft.com/office/drawing/2015/10/21/chartex" xmlns:mc="http://schemas.openxmlformats.org/markup-compatibility/2006" xmlns:o="urn:schemas-microsoft-com:office:office" xmlns:r="http://schemas.openxmlformats.org/officeDocument/2006/relationships" xmlns:m="http://schemas.openxmlformats.org/officeDocument/2006/math" xmlns:v="urn:schemas-microsoft-com:vml" xmlns:wp14="http://schemas.microsoft.com/office/word/2010/wordprocessingDrawing" xmlns:wp="http://schemas.openxmlformats.org/drawingml/2006/wordprocessingDrawing" xmlns:w10="urn:schemas-microsoft-com:office:word" xmlns:w="http://schemas.openxmlformats.org/wordprocessingml/2006/main" xmlns:w14="http://schemas.microsoft.com/office/word/2010/wordml" xmlns:w15="http://schemas.microsoft.com/office/word/2012/wordml" xmlns:w16se="http://schemas.microsoft.com/office/word/2015/wordml/symex" xmlns:wpg="http://schemas.microsoft.com/office/word/2010/wordprocessingGroup" xmlns:wpi="http://schemas.microsoft.com/office/word/2010/wordprocessingInk" xmlns:wne="http://schemas.microsoft.com/office/word/2006/wordml" xmlns:wps="http://schemas.microsoft.com/office/word/2010/wordprocessingShape" mc:Ignorable="w14 w15 w16se wp14">
+<w:endnotes xmlns:wpc="http://schemas.microsoft.com/office/word/2010/wordprocessingCanvas" xmlns:cx="http://schemas.microsoft.com/office/drawing/2014/chartex" xmlns:cx1="http://schemas.microsoft.com/office/drawing/2015/9/8/chartex" xmlns:cx2="http://schemas.microsoft.com/office/drawing/2015/10/21/chartex" xmlns:cx3="http://schemas.microsoft.com/office/drawing/2016/5/9/chartex" xmlns:cx4="http://schemas.microsoft.com/office/drawing/2016/5/10/chartex" xmlns:cx5="http://schemas.microsoft.com/office/drawing/2016/5/11/chartex" xmlns:mc="http://schemas.openxmlformats.org/markup-compatibility/2006" xmlns:o="urn:schemas-microsoft-com:office:office" xmlns:r="http://schemas.openxmlformats.org/officeDocument/2006/relationships" xmlns:m="http://schemas.openxmlformats.org/officeDocument/2006/math" xmlns:v="urn:schemas-microsoft-com:vml" xmlns:wp14="http://schemas.microsoft.com/office/word/2010/wordprocessingDrawing" xmlns:wp="http://schemas.openxmlformats.org/drawingml/2006/wordprocessingDrawing" xmlns:w10="urn:schemas-microsoft-com:office:word" xmlns:w="http://schemas.openxmlformats.org/wordprocessingml/2006/main" xmlns:w14="http://schemas.microsoft.com/office/word/2010/wordml" xmlns:w15="http://schemas.microsoft.com/office/word/2012/wordml" xmlns:w16se="http://schemas.microsoft.com/office/word/2015/wordml/symex" xmlns:wpg="http://schemas.microsoft.com/office/word/2010/wordprocessingGroup" xmlns:wpi="http://schemas.microsoft.com/office/word/2010/wordprocessingInk" xmlns:wne="http://schemas.microsoft.com/office/word/2006/wordml" xmlns:wps="http://schemas.microsoft.com/office/word/2010/wordprocessingShape" mc:Ignorable="w14 w15 w16se wp14">
   <w:endnote w:type="separator" w:id="-1">
     <w:p>
       <w:pPr>
@@ -442,7 +482,7 @@
 </file>
 
 <file path=word/footer1.xml><?xml version="1.0" encoding="utf-8"?>
-<w:ftr xmlns:wpc="http://schemas.microsoft.com/office/word/2010/wordprocessingCanvas" xmlns:cx="http://schemas.microsoft.com/office/drawing/2014/chartex" xmlns:cx1="http://schemas.microsoft.com/office/drawing/2015/9/8/chartex" xmlns:cx2="http://schemas.microsoft.com/office/drawing/2015/10/21/chartex" xmlns:mc="http://schemas.openxmlformats.org/markup-compatibility/2006" xmlns:o="urn:schemas-microsoft-com:office:office" xmlns:r="http://schemas.openxmlformats.org/officeDocument/2006/relationships" xmlns:m="http://schemas.openxmlformats.org/officeDocument/2006/math" xmlns:v="urn:schemas-microsoft-com:vml" xmlns:wp14="http://schemas.microsoft.com/office/word/2010/wordprocessingDrawing" xmlns:wp="http://schemas.openxmlformats.org/drawingml/2006/wordprocessingDrawing" xmlns:w10="urn:schemas-microsoft-com:office:word" xmlns:w="http://schemas.openxmlformats.org/wordprocessingml/2006/main" xmlns:w14="http://schemas.microsoft.com/office/word/2010/wordml" xmlns:w15="http://schemas.microsoft.com/office/word/2012/wordml" xmlns:w16se="http://schemas.microsoft.com/office/word/2015/wordml/symex" xmlns:wpg="http://schemas.microsoft.com/office/word/2010/wordprocessingGroup" xmlns:wpi="http://schemas.microsoft.com/office/word/2010/wordprocessingInk" xmlns:wne="http://schemas.microsoft.com/office/word/2006/wordml" xmlns:wps="http://schemas.microsoft.com/office/word/2010/wordprocessingShape" mc:Ignorable="w14 w15 w16se wp14">
+<w:ftr xmlns:wpc="http://schemas.microsoft.com/office/word/2010/wordprocessingCanvas" xmlns:cx="http://schemas.microsoft.com/office/drawing/2014/chartex" xmlns:cx1="http://schemas.microsoft.com/office/drawing/2015/9/8/chartex" xmlns:cx2="http://schemas.microsoft.com/office/drawing/2015/10/21/chartex" xmlns:cx3="http://schemas.microsoft.com/office/drawing/2016/5/9/chartex" xmlns:cx4="http://schemas.microsoft.com/office/drawing/2016/5/10/chartex" xmlns:cx5="http://schemas.microsoft.com/office/drawing/2016/5/11/chartex" xmlns:mc="http://schemas.openxmlformats.org/markup-compatibility/2006" xmlns:o="urn:schemas-microsoft-com:office:office" xmlns:r="http://schemas.openxmlformats.org/officeDocument/2006/relationships" xmlns:m="http://schemas.openxmlformats.org/officeDocument/2006/math" xmlns:v="urn:schemas-microsoft-com:vml" xmlns:wp14="http://schemas.microsoft.com/office/word/2010/wordprocessingDrawing" xmlns:wp="http://schemas.openxmlformats.org/drawingml/2006/wordprocessingDrawing" xmlns:w10="urn:schemas-microsoft-com:office:word" xmlns:w="http://schemas.openxmlformats.org/wordprocessingml/2006/main" xmlns:w14="http://schemas.microsoft.com/office/word/2010/wordml" xmlns:w15="http://schemas.microsoft.com/office/word/2012/wordml" xmlns:w16se="http://schemas.microsoft.com/office/word/2015/wordml/symex" xmlns:wpg="http://schemas.microsoft.com/office/word/2010/wordprocessingGroup" xmlns:wpi="http://schemas.microsoft.com/office/word/2010/wordprocessingInk" xmlns:wne="http://schemas.microsoft.com/office/word/2006/wordml" xmlns:wps="http://schemas.microsoft.com/office/word/2010/wordprocessingShape" mc:Ignorable="w14 w15 w16se wp14">
   <w:p>
     <w:pPr>
       <w:pStyle w:val="Footer"/>
@@ -457,7 +497,7 @@
       <w:ptab w:relativeTo="margin" w:alignment="center" w:leader="none"/>
     </w:r>
     <w:r>
-      <w:t>Revision 1.1</w:t>
+      <w:t>Revision 2.0</w:t>
     </w:r>
     <w:r>
       <w:ptab w:relativeTo="margin" w:alignment="right" w:leader="none"/>
@@ -478,7 +518,7 @@
       <w:rPr>
         <w:noProof/>
       </w:rPr>
-      <w:t>9/7/16</w:t>
+      <w:t>11/4/16</w:t>
     </w:r>
     <w:r>
       <w:fldChar w:fldCharType="end"/>
@@ -491,7 +531,7 @@
 </file>
 
 <file path=word/footnotes.xml><?xml version="1.0" encoding="utf-8"?>
-<w:footnotes xmlns:wpc="http://schemas.microsoft.com/office/word/2010/wordprocessingCanvas" xmlns:cx="http://schemas.microsoft.com/office/drawing/2014/chartex" xmlns:cx1="http://schemas.microsoft.com/office/drawing/2015/9/8/chartex" xmlns:cx2="http://schemas.microsoft.com/office/drawing/2015/10/21/chartex" xmlns:mc="http://schemas.openxmlformats.org/markup-compatibility/2006" xmlns:o="urn:schemas-microsoft-com:office:office" xmlns:r="http://schemas.openxmlformats.org/officeDocument/2006/relationships" xmlns:m="http://schemas.openxmlformats.org/officeDocument/2006/math" xmlns:v="urn:schemas-microsoft-com:vml" xmlns:wp14="http://schemas.microsoft.com/office/word/2010/wordprocessingDrawing" xmlns:wp="http://schemas.openxmlformats.org/drawingml/2006/wordprocessingDrawing" xmlns:w10="urn:schemas-microsoft-com:office:word" xmlns:w="http://schemas.openxmlformats.org/wordprocessingml/2006/main" xmlns:w14="http://schemas.microsoft.com/office/word/2010/wordml" xmlns:w15="http://schemas.microsoft.com/office/word/2012/wordml" xmlns:w16se="http://schemas.microsoft.com/office/word/2015/wordml/symex" xmlns:wpg="http://schemas.microsoft.com/office/word/2010/wordprocessingGroup" xmlns:wpi="http://schemas.microsoft.com/office/word/2010/wordprocessingInk" xmlns:wne="http://schemas.microsoft.com/office/word/2006/wordml" xmlns:wps="http://schemas.microsoft.com/office/word/2010/wordprocessingShape" mc:Ignorable="w14 w15 w16se wp14">
+<w:footnotes xmlns:wpc="http://schemas.microsoft.com/office/word/2010/wordprocessingCanvas" xmlns:cx="http://schemas.microsoft.com/office/drawing/2014/chartex" xmlns:cx1="http://schemas.microsoft.com/office/drawing/2015/9/8/chartex" xmlns:cx2="http://schemas.microsoft.com/office/drawing/2015/10/21/chartex" xmlns:cx3="http://schemas.microsoft.com/office/drawing/2016/5/9/chartex" xmlns:cx4="http://schemas.microsoft.com/office/drawing/2016/5/10/chartex" xmlns:cx5="http://schemas.microsoft.com/office/drawing/2016/5/11/chartex" xmlns:mc="http://schemas.openxmlformats.org/markup-compatibility/2006" xmlns:o="urn:schemas-microsoft-com:office:office" xmlns:r="http://schemas.openxmlformats.org/officeDocument/2006/relationships" xmlns:m="http://schemas.openxmlformats.org/officeDocument/2006/math" xmlns:v="urn:schemas-microsoft-com:vml" xmlns:wp14="http://schemas.microsoft.com/office/word/2010/wordprocessingDrawing" xmlns:wp="http://schemas.openxmlformats.org/drawingml/2006/wordprocessingDrawing" xmlns:w10="urn:schemas-microsoft-com:office:word" xmlns:w="http://schemas.openxmlformats.org/wordprocessingml/2006/main" xmlns:w14="http://schemas.microsoft.com/office/word/2010/wordml" xmlns:w15="http://schemas.microsoft.com/office/word/2012/wordml" xmlns:w16se="http://schemas.microsoft.com/office/word/2015/wordml/symex" xmlns:wpg="http://schemas.microsoft.com/office/word/2010/wordprocessingGroup" xmlns:wpi="http://schemas.microsoft.com/office/word/2010/wordprocessingInk" xmlns:wne="http://schemas.microsoft.com/office/word/2006/wordml" xmlns:wps="http://schemas.microsoft.com/office/word/2010/wordprocessingShape" mc:Ignorable="w14 w15 w16se wp14">
   <w:footnote w:type="separator" w:id="-1">
     <w:p>
       <w:pPr>
@@ -532,7 +572,7 @@
       </w:pPr>
     </w:pPrDefault>
   </w:docDefaults>
-  <w:latentStyles w:defLockedState="0" w:defUIPriority="99" w:defSemiHidden="0" w:defUnhideWhenUsed="0" w:defQFormat="0" w:count="373">
+  <w:latentStyles w:defLockedState="0" w:defUIPriority="99" w:defSemiHidden="0" w:defUnhideWhenUsed="0" w:defQFormat="0" w:count="374">
     <w:lsdException w:name="Normal" w:uiPriority="0" w:qFormat="1"/>
     <w:lsdException w:name="heading 1" w:uiPriority="9" w:qFormat="1"/>
     <w:lsdException w:name="heading 2" w:semiHidden="1" w:uiPriority="9" w:unhideWhenUsed="1" w:qFormat="1"/>
@@ -638,7 +678,6 @@
     <w:lsdException w:name="HTML Sample" w:semiHidden="1" w:unhideWhenUsed="1"/>
     <w:lsdException w:name="HTML Typewriter" w:semiHidden="1" w:unhideWhenUsed="1"/>
     <w:lsdException w:name="HTML Variable" w:semiHidden="1" w:unhideWhenUsed="1"/>
-    <w:lsdException w:name="Normal Table" w:semiHidden="1" w:unhideWhenUsed="1"/>
     <w:lsdException w:name="annotation subject" w:semiHidden="1" w:unhideWhenUsed="1"/>
     <w:lsdException w:name="No List" w:semiHidden="1" w:unhideWhenUsed="1"/>
     <w:lsdException w:name="Outline List 1" w:semiHidden="1" w:unhideWhenUsed="1"/>
@@ -685,10 +724,8 @@
     <w:lsdException w:name="Table Subtle 2" w:semiHidden="1" w:unhideWhenUsed="1"/>
     <w:lsdException w:name="Table Web 1" w:semiHidden="1" w:unhideWhenUsed="1"/>
     <w:lsdException w:name="Table Web 2" w:semiHidden="1" w:unhideWhenUsed="1"/>
-    <w:lsdException w:name="Table Web 3" w:semiHidden="1" w:unhideWhenUsed="1"/>
     <w:lsdException w:name="Balloon Text" w:semiHidden="1" w:unhideWhenUsed="1"/>
     <w:lsdException w:name="Table Grid" w:uiPriority="39"/>
-    <w:lsdException w:name="Table Theme" w:semiHidden="1" w:unhideWhenUsed="1"/>
     <w:lsdException w:name="Placeholder Text" w:semiHidden="1"/>
     <w:lsdException w:name="No Spacing" w:uiPriority="1" w:qFormat="1"/>
     <w:lsdException w:name="Light Shading" w:uiPriority="60"/>
@@ -906,6 +943,7 @@
     <w:lsdException w:name="List Table 7 Colorful Accent 6" w:uiPriority="52"/>
     <w:lsdException w:name="Mention" w:semiHidden="1" w:unhideWhenUsed="1"/>
     <w:lsdException w:name="Smart Hyperlink" w:semiHidden="1" w:unhideWhenUsed="1"/>
+    <w:lsdException w:name="Hashtag" w:semiHidden="1" w:unhideWhenUsed="1"/>
   </w:latentStyles>
   <w:style w:type="paragraph" w:default="1" w:styleId="Normal">
     <w:name w:val="Normal"/>

</xml_diff>